<commit_message>
Update doxc with feedback
</commit_message>
<xml_diff>
--- a/개발문서_5주차.docx
+++ b/개발문서_5주차.docx
@@ -12301,11 +12301,6 @@
       <w:proofErr w:type="spellEnd"/>
     </w:p>
     <w:p>
-      <w:pPr>
-        <w:rPr>
-          <w:rFonts w:hint="eastAsia"/>
-        </w:rPr>
-      </w:pPr>
       <w:proofErr w:type="spellStart"/>
       <w:proofErr w:type="gramStart"/>
       <w:r>
@@ -12972,11 +12967,6 @@
     </w:p>
     <w:p/>
     <w:p>
-      <w:pPr>
-        <w:rPr>
-          <w:rFonts w:hint="eastAsia"/>
-        </w:rPr>
-      </w:pPr>
       <w:r>
         <w:rPr>
           <w:rFonts w:hint="eastAsia"/>
@@ -13299,6 +13289,14 @@
           <w:b/>
           <w:bCs/>
         </w:rPr>
+        <w:t xml:space="preserve">각 병원의 요청을 받아 </w:t>
+      </w:r>
+      <w:r>
+        <w:rPr>
+          <w:rFonts w:hint="eastAsia"/>
+          <w:b/>
+          <w:bCs/>
+        </w:rPr>
         <w:t>광고를 통해 수익을 창출</w:t>
       </w:r>
       <w:r>
@@ -13552,11 +13550,6 @@
       </w:r>
     </w:p>
     <w:p>
-      <w:pPr>
-        <w:rPr>
-          <w:rFonts w:hint="eastAsia"/>
-        </w:rPr>
-      </w:pPr>
       <w:r>
         <w:rPr>
           <w:rFonts w:hint="eastAsia"/>
@@ -13589,8 +13582,407 @@
         <w:autoSpaceDE/>
         <w:autoSpaceDN/>
       </w:pPr>
-      <w:r>
-        <w:br w:type="page"/>
+    </w:p>
+    <w:p>
+      <w:pPr>
+        <w:widowControl/>
+        <w:wordWrap/>
+        <w:autoSpaceDE/>
+        <w:autoSpaceDN/>
+      </w:pPr>
+      <w:r>
+        <w:rPr>
+          <w:rFonts w:hint="eastAsia"/>
+        </w:rPr>
+        <w:t>5</w:t>
+      </w:r>
+      <w:r>
+        <w:t>-</w:t>
+      </w:r>
+      <w:r>
+        <w:t>5</w:t>
+      </w:r>
+      <w:r>
+        <w:t xml:space="preserve"> </w:t>
+      </w:r>
+      <w:r>
+        <w:rPr>
+          <w:rFonts w:hint="eastAsia"/>
+        </w:rPr>
+        <w:t>기능적 요구사항</w:t>
+      </w:r>
+    </w:p>
+    <w:p>
+      <w:r>
+        <w:rPr>
+          <w:rFonts w:hint="eastAsia"/>
+        </w:rPr>
+        <w:t>*</w:t>
+      </w:r>
+      <w:r>
+        <w:t xml:space="preserve"> </w:t>
+      </w:r>
+      <w:r>
+        <w:rPr>
+          <w:rFonts w:hint="eastAsia"/>
+          <w:highlight w:val="yellow"/>
+        </w:rPr>
+        <w:t>계정</w:t>
+      </w:r>
+      <w:r>
+        <w:t xml:space="preserve"> </w:t>
+      </w:r>
+      <w:r>
+        <w:tab/>
+      </w:r>
+      <w:r>
+        <w:t xml:space="preserve">-&gt; </w:t>
+      </w:r>
+      <w:r>
+        <w:rPr>
+          <w:rFonts w:hint="eastAsia"/>
+        </w:rPr>
+        <w:t>회원가입</w:t>
+      </w:r>
+      <w:r>
+        <w:rPr>
+          <w:rFonts w:hint="eastAsia"/>
+        </w:rPr>
+        <w:t>을 할 수 있다.</w:t>
+      </w:r>
+    </w:p>
+    <w:p>
+      <w:pPr>
+        <w:ind w:firstLineChars="400" w:firstLine="800"/>
+        <w:rPr>
+          <w:rFonts w:hint="eastAsia"/>
+        </w:rPr>
+      </w:pPr>
+      <w:r>
+        <w:rPr>
+          <w:rFonts w:hint="eastAsia"/>
+        </w:rPr>
+        <w:t>-</w:t>
+      </w:r>
+      <w:r>
+        <w:t xml:space="preserve">&gt; </w:t>
+      </w:r>
+      <w:r>
+        <w:rPr>
+          <w:rFonts w:hint="eastAsia"/>
+        </w:rPr>
+        <w:t>계정정보를 이용해서 로그인 할 수 있다.</w:t>
+      </w:r>
+    </w:p>
+    <w:p>
+      <w:r>
+        <w:t xml:space="preserve">      </w:t>
+      </w:r>
+      <w:r>
+        <w:tab/>
+      </w:r>
+      <w:r>
+        <w:t xml:space="preserve">-&gt; </w:t>
+      </w:r>
+      <w:r>
+        <w:rPr>
+          <w:rFonts w:hint="eastAsia"/>
+        </w:rPr>
+        <w:t>아이디 찾기</w:t>
+      </w:r>
+      <w:r>
+        <w:t>(</w:t>
+      </w:r>
+      <w:r>
+        <w:rPr>
+          <w:rFonts w:hint="eastAsia"/>
+        </w:rPr>
+        <w:t>전화번호 인증을 통함)</w:t>
+      </w:r>
+      <w:r>
+        <w:rPr>
+          <w:rFonts w:hint="eastAsia"/>
+        </w:rPr>
+        <w:t>를 할 수 있다.</w:t>
+      </w:r>
+    </w:p>
+    <w:p>
+      <w:r>
+        <w:rPr>
+          <w:rFonts w:hint="eastAsia"/>
+        </w:rPr>
+        <w:t xml:space="preserve"> </w:t>
+      </w:r>
+      <w:r>
+        <w:t xml:space="preserve">      </w:t>
+      </w:r>
+      <w:r>
+        <w:tab/>
+      </w:r>
+      <w:r>
+        <w:t xml:space="preserve">-&gt; </w:t>
+      </w:r>
+      <w:r>
+        <w:rPr>
+          <w:rFonts w:hint="eastAsia"/>
+        </w:rPr>
+        <w:t>비밀번호 찾기</w:t>
+      </w:r>
+      <w:r>
+        <w:t>(</w:t>
+      </w:r>
+      <w:r>
+        <w:rPr>
+          <w:rFonts w:hint="eastAsia"/>
+        </w:rPr>
+        <w:t>아이디,</w:t>
+      </w:r>
+      <w:r>
+        <w:t xml:space="preserve"> </w:t>
+      </w:r>
+      <w:r>
+        <w:rPr>
+          <w:rFonts w:hint="eastAsia"/>
+        </w:rPr>
+        <w:t>전화번호 인증을 통해 비밀번호 재설정)</w:t>
+      </w:r>
+    </w:p>
+    <w:p>
+      <w:pPr>
+        <w:ind w:firstLine="800"/>
+      </w:pPr>
+      <w:r>
+        <w:t xml:space="preserve">-&gt; </w:t>
+      </w:r>
+      <w:r>
+        <w:rPr>
+          <w:rFonts w:hint="eastAsia"/>
+        </w:rPr>
+        <w:t>로그인 시,</w:t>
+      </w:r>
+      <w:r>
+        <w:t xml:space="preserve"> </w:t>
+      </w:r>
+      <w:r>
+        <w:rPr>
+          <w:rFonts w:hint="eastAsia"/>
+        </w:rPr>
+        <w:t>아이디</w:t>
+      </w:r>
+      <w:r>
+        <w:rPr>
+          <w:rFonts w:hint="eastAsia"/>
+        </w:rPr>
+        <w:t>를 기억할 수 있다.</w:t>
+      </w:r>
+    </w:p>
+    <w:p>
+      <w:r>
+        <w:rPr>
+          <w:rFonts w:hint="eastAsia"/>
+        </w:rPr>
+        <w:t xml:space="preserve"> </w:t>
+      </w:r>
+      <w:r>
+        <w:t xml:space="preserve">     </w:t>
+      </w:r>
+      <w:r>
+        <w:t xml:space="preserve"> </w:t>
+      </w:r>
+      <w:r>
+        <w:t xml:space="preserve"> -&gt;</w:t>
+      </w:r>
+      <w:r>
+        <w:t xml:space="preserve"> </w:t>
+      </w:r>
+      <w:r>
+        <w:rPr>
+          <w:rFonts w:hint="eastAsia"/>
+        </w:rPr>
+        <w:t>다수의</w:t>
+      </w:r>
+      <w:r>
+        <w:t xml:space="preserve"> </w:t>
+      </w:r>
+      <w:r>
+        <w:rPr>
+          <w:rFonts w:hint="eastAsia"/>
+        </w:rPr>
+        <w:t>반려동물</w:t>
+      </w:r>
+      <w:r>
+        <w:rPr>
+          <w:rFonts w:hint="eastAsia"/>
+        </w:rPr>
+        <w:t xml:space="preserve"> 정보를 추가할 수 있다.</w:t>
+      </w:r>
+    </w:p>
+    <w:p>
+      <w:r>
+        <w:rPr>
+          <w:rFonts w:hint="eastAsia"/>
+        </w:rPr>
+        <w:t>*</w:t>
+      </w:r>
+      <w:r>
+        <w:t xml:space="preserve"> </w:t>
+      </w:r>
+      <w:r>
+        <w:rPr>
+          <w:rFonts w:hint="eastAsia"/>
+          <w:highlight w:val="yellow"/>
+        </w:rPr>
+        <w:t>병원관리</w:t>
+      </w:r>
+      <w:r>
+        <w:tab/>
+      </w:r>
+      <w:r>
+        <w:t xml:space="preserve">-&gt; </w:t>
+      </w:r>
+      <w:r>
+        <w:rPr>
+          <w:rFonts w:hint="eastAsia"/>
+        </w:rPr>
+        <w:t xml:space="preserve">검색기능 </w:t>
+      </w:r>
+      <w:r>
+        <w:t>-&gt;</w:t>
+      </w:r>
+      <w:r>
+        <w:t xml:space="preserve"> </w:t>
+      </w:r>
+      <w:r>
+        <w:rPr>
+          <w:rFonts w:hint="eastAsia"/>
+        </w:rPr>
+        <w:t>이름,</w:t>
+      </w:r>
+      <w:r>
+        <w:t xml:space="preserve"> </w:t>
+      </w:r>
+      <w:r>
+        <w:rPr>
+          <w:rFonts w:hint="eastAsia"/>
+        </w:rPr>
+        <w:t>현재위치</w:t>
+      </w:r>
+      <w:r>
+        <w:t xml:space="preserve">, </w:t>
+      </w:r>
+      <w:r>
+        <w:rPr>
+          <w:rFonts w:hint="eastAsia"/>
+        </w:rPr>
+        <w:t>주소로 검색</w:t>
+      </w:r>
+      <w:r>
+        <w:rPr>
+          <w:rFonts w:hint="eastAsia"/>
+        </w:rPr>
+        <w:t>할 수 있다.</w:t>
+      </w:r>
+    </w:p>
+    <w:p>
+      <w:pPr>
+        <w:ind w:left="1400" w:firstLineChars="100" w:firstLine="200"/>
+        <w:rPr>
+          <w:rFonts w:hint="eastAsia"/>
+        </w:rPr>
+      </w:pPr>
+      <w:r>
+        <w:t>-&gt;</w:t>
+      </w:r>
+      <w:r>
+        <w:rPr>
+          <w:rFonts w:hint="eastAsia"/>
+        </w:rPr>
+        <w:t xml:space="preserve"> 가입을 원하는 동물병원의 진위여부를 판별할 수 있다.</w:t>
+      </w:r>
+    </w:p>
+    <w:p>
+      <w:r>
+        <w:rPr>
+          <w:rFonts w:hint="eastAsia"/>
+        </w:rPr>
+        <w:t xml:space="preserve"> </w:t>
+      </w:r>
+      <w:r>
+        <w:t xml:space="preserve">          </w:t>
+      </w:r>
+      <w:r>
+        <w:tab/>
+      </w:r>
+      <w:r>
+        <w:t xml:space="preserve">-&gt; </w:t>
+      </w:r>
+      <w:r>
+        <w:rPr>
+          <w:rFonts w:hint="eastAsia"/>
+        </w:rPr>
+        <w:t xml:space="preserve">동물병원의 </w:t>
+      </w:r>
+      <w:r>
+        <w:rPr>
+          <w:rFonts w:hint="eastAsia"/>
+        </w:rPr>
+        <w:t>정보 등록</w:t>
+      </w:r>
+      <w:r>
+        <w:rPr>
+          <w:rFonts w:hint="eastAsia"/>
+        </w:rPr>
+        <w:t xml:space="preserve"> </w:t>
+      </w:r>
+      <w:r>
+        <w:t>*</w:t>
+      </w:r>
+      <w:r>
+        <w:t xml:space="preserve"> </w:t>
+      </w:r>
+      <w:r>
+        <w:rPr>
+          <w:rFonts w:hint="eastAsia"/>
+        </w:rPr>
+        <w:t>수정</w:t>
+      </w:r>
+      <w:r>
+        <w:rPr>
+          <w:rFonts w:hint="eastAsia"/>
+        </w:rPr>
+        <w:t>할 수 있다.</w:t>
+      </w:r>
+    </w:p>
+    <w:p>
+      <w:r>
+        <w:rPr>
+          <w:rFonts w:hint="eastAsia"/>
+        </w:rPr>
+        <w:t xml:space="preserve"> </w:t>
+      </w:r>
+      <w:r>
+        <w:t xml:space="preserve">          </w:t>
+      </w:r>
+      <w:r>
+        <w:tab/>
+      </w:r>
+      <w:r>
+        <w:t xml:space="preserve">-&gt; </w:t>
+      </w:r>
+      <w:r>
+        <w:rPr>
+          <w:rFonts w:hint="eastAsia"/>
+        </w:rPr>
+        <w:t>운영사는</w:t>
+      </w:r>
+      <w:r>
+        <w:t xml:space="preserve"> -&gt; </w:t>
+      </w:r>
+      <w:r>
+        <w:rPr>
+          <w:rFonts w:hint="eastAsia"/>
+        </w:rPr>
+        <w:t>병원 통합관리</w:t>
       </w:r>
     </w:p>
     <w:p>
@@ -13599,22 +13991,55 @@
           <w:rFonts w:hint="eastAsia"/>
         </w:rPr>
         <w:lastRenderedPageBreak/>
-        <w:t>5</w:t>
-      </w:r>
-      <w:r>
-        <w:t>-</w:t>
-      </w:r>
-      <w:r>
-        <w:t>5</w:t>
-      </w:r>
-      <w:r>
-        <w:t xml:space="preserve"> </w:t>
-      </w:r>
-      <w:r>
-        <w:rPr>
-          <w:rFonts w:hint="eastAsia"/>
-        </w:rPr>
-        <w:t>기능적 요구사항</w:t>
+        <w:t xml:space="preserve"> </w:t>
+      </w:r>
+      <w:r>
+        <w:t xml:space="preserve">                      </w:t>
+      </w:r>
+      <w:r>
+        <w:tab/>
+        <w:t xml:space="preserve">    </w:t>
+      </w:r>
+      <w:r>
+        <w:t xml:space="preserve">-&gt; </w:t>
+      </w:r>
+      <w:r>
+        <w:rPr>
+          <w:rFonts w:hint="eastAsia"/>
+        </w:rPr>
+        <w:t>모바일에 오프라인으로 협의된 광고를 게시할 수 있다.</w:t>
+      </w:r>
+    </w:p>
+    <w:p>
+      <w:pPr>
+        <w:ind w:left="1600" w:firstLineChars="600" w:firstLine="1200"/>
+        <w:rPr>
+          <w:rFonts w:hint="eastAsia"/>
+        </w:rPr>
+      </w:pPr>
+      <w:r>
+        <w:t xml:space="preserve">-&gt; </w:t>
+      </w:r>
+      <w:r>
+        <w:rPr>
+          <w:rFonts w:hint="eastAsia"/>
+        </w:rPr>
+        <w:t xml:space="preserve">광고 노출정보를 </w:t>
+      </w:r>
+      <w:r>
+        <w:rPr>
+          <w:rFonts w:hint="eastAsia"/>
+        </w:rPr>
+        <w:t>확인</w:t>
+      </w:r>
+      <w:r>
+        <w:rPr>
+          <w:rFonts w:hint="eastAsia"/>
+        </w:rPr>
+        <w:t>할 수 있다</w:t>
+      </w:r>
+      <w:r>
+        <w:t>.</w:t>
       </w:r>
     </w:p>
     <w:p>
@@ -13632,138 +14057,10 @@
           <w:rFonts w:hint="eastAsia"/>
           <w:highlight w:val="yellow"/>
         </w:rPr>
-        <w:t>계정</w:t>
-      </w:r>
-      <w:r>
-        <w:t xml:space="preserve"> -&gt; </w:t>
-      </w:r>
-      <w:r>
-        <w:rPr>
-          <w:rFonts w:hint="eastAsia"/>
-        </w:rPr>
-        <w:t>회원가입</w:t>
-      </w:r>
-    </w:p>
-    <w:p>
-      <w:r>
-        <w:t xml:space="preserve">       -&gt; </w:t>
-      </w:r>
-      <w:r>
-        <w:rPr>
-          <w:rFonts w:hint="eastAsia"/>
-        </w:rPr>
-        <w:t>아이디 찾기</w:t>
-      </w:r>
-      <w:r>
-        <w:t>(</w:t>
-      </w:r>
-      <w:r>
-        <w:rPr>
-          <w:rFonts w:hint="eastAsia"/>
-        </w:rPr>
-        <w:t>전화번호 인증을 통함)</w:t>
-      </w:r>
-    </w:p>
-    <w:p>
-      <w:r>
-        <w:rPr>
-          <w:rFonts w:hint="eastAsia"/>
-        </w:rPr>
-        <w:t xml:space="preserve"> </w:t>
-      </w:r>
-      <w:r>
-        <w:t xml:space="preserve">      -&gt; </w:t>
-      </w:r>
-      <w:r>
-        <w:rPr>
-          <w:rFonts w:hint="eastAsia"/>
-        </w:rPr>
-        <w:t>비밀번호 찾기</w:t>
-      </w:r>
-      <w:r>
-        <w:t>(</w:t>
-      </w:r>
-      <w:r>
-        <w:rPr>
-          <w:rFonts w:hint="eastAsia"/>
-        </w:rPr>
-        <w:t>아이디,</w:t>
-      </w:r>
-      <w:r>
-        <w:t xml:space="preserve"> </w:t>
-      </w:r>
-      <w:r>
-        <w:rPr>
-          <w:rFonts w:hint="eastAsia"/>
-        </w:rPr>
-        <w:t>전화번호 인증을 통해 비밀번호 재설정)</w:t>
-      </w:r>
-    </w:p>
-    <w:p>
-      <w:r>
-        <w:rPr>
-          <w:rFonts w:hint="eastAsia"/>
-        </w:rPr>
-        <w:t xml:space="preserve"> </w:t>
-      </w:r>
-      <w:r>
-        <w:t xml:space="preserve">      -&gt; </w:t>
-      </w:r>
-      <w:r>
-        <w:rPr>
-          <w:rFonts w:hint="eastAsia"/>
-        </w:rPr>
-        <w:t>로그인 시,</w:t>
-      </w:r>
-      <w:r>
-        <w:t xml:space="preserve"> </w:t>
-      </w:r>
-      <w:r>
-        <w:rPr>
-          <w:rFonts w:hint="eastAsia"/>
-        </w:rPr>
-        <w:t>아이디 기억</w:t>
-      </w:r>
-    </w:p>
-    <w:p>
-      <w:r>
-        <w:rPr>
-          <w:rFonts w:hint="eastAsia"/>
-        </w:rPr>
-        <w:t xml:space="preserve"> </w:t>
-      </w:r>
-      <w:r>
-        <w:t xml:space="preserve">      -&gt; </w:t>
-      </w:r>
-      <w:r>
-        <w:rPr>
-          <w:rFonts w:hint="eastAsia"/>
-        </w:rPr>
-        <w:t>반려동물 정보관리</w:t>
-      </w:r>
-    </w:p>
-    <w:p>
-      <w:r>
-        <w:rPr>
-          <w:rFonts w:hint="eastAsia"/>
-        </w:rPr>
-        <w:t>*</w:t>
-      </w:r>
-      <w:r>
-        <w:t xml:space="preserve"> </w:t>
-      </w:r>
-      <w:r>
-        <w:rPr>
-          <w:rFonts w:hint="eastAsia"/>
-          <w:highlight w:val="yellow"/>
-        </w:rPr>
-        <w:t>병원관리</w:t>
-      </w:r>
-      <w:r>
-        <w:rPr>
-          <w:rFonts w:hint="eastAsia"/>
-        </w:rPr>
-        <w:t xml:space="preserve"> </w:t>
+        <w:t>예약</w:t>
+      </w:r>
+      <w:r>
+        <w:tab/>
       </w:r>
       <w:r>
         <w:t xml:space="preserve">-&gt; </w:t>
@@ -13772,146 +14069,17 @@
         <w:rPr>
           <w:rFonts w:hint="eastAsia"/>
         </w:rPr>
-        <w:t xml:space="preserve">검색기능 </w:t>
-      </w:r>
-      <w:r>
-        <w:t>-&gt;</w:t>
-      </w:r>
-      <w:r>
-        <w:t xml:space="preserve"> </w:t>
-      </w:r>
-      <w:r>
-        <w:rPr>
-          <w:rFonts w:hint="eastAsia"/>
-        </w:rPr>
-        <w:t>이름,</w:t>
-      </w:r>
-      <w:r>
-        <w:t xml:space="preserve"> </w:t>
-      </w:r>
-      <w:r>
-        <w:rPr>
-          <w:rFonts w:hint="eastAsia"/>
-        </w:rPr>
-        <w:t>현재위치</w:t>
-      </w:r>
-      <w:r>
-        <w:t xml:space="preserve">, </w:t>
-      </w:r>
-      <w:r>
-        <w:rPr>
-          <w:rFonts w:hint="eastAsia"/>
-        </w:rPr>
-        <w:t>주소로 검색 가능</w:t>
-      </w:r>
-    </w:p>
-    <w:p>
-      <w:r>
-        <w:rPr>
-          <w:rFonts w:hint="eastAsia"/>
-        </w:rPr>
-        <w:t xml:space="preserve"> </w:t>
-      </w:r>
-      <w:r>
-        <w:t xml:space="preserve">          -&gt; </w:t>
-      </w:r>
-      <w:r>
-        <w:rPr>
-          <w:rFonts w:hint="eastAsia"/>
-        </w:rPr>
-        <w:t>정보 등록</w:t>
-      </w:r>
-      <w:r>
-        <w:rPr>
-          <w:rFonts w:hint="eastAsia"/>
-        </w:rPr>
-        <w:t xml:space="preserve"> </w:t>
-      </w:r>
-      <w:r>
-        <w:t>*</w:t>
-      </w:r>
-      <w:r>
-        <w:t xml:space="preserve"> </w:t>
-      </w:r>
-      <w:r>
-        <w:rPr>
-          <w:rFonts w:hint="eastAsia"/>
-        </w:rPr>
-        <w:t>수정</w:t>
-      </w:r>
-    </w:p>
-    <w:p>
-      <w:r>
-        <w:rPr>
-          <w:rFonts w:hint="eastAsia"/>
-        </w:rPr>
-        <w:t xml:space="preserve"> </w:t>
-      </w:r>
-      <w:r>
-        <w:t xml:space="preserve">          -&gt; </w:t>
-      </w:r>
-      <w:r>
-        <w:rPr>
-          <w:rFonts w:hint="eastAsia"/>
-        </w:rPr>
-        <w:t>운영사는</w:t>
-      </w:r>
-      <w:r>
-        <w:t xml:space="preserve"> -&gt; </w:t>
-      </w:r>
-      <w:r>
-        <w:rPr>
-          <w:rFonts w:hint="eastAsia"/>
-        </w:rPr>
-        <w:t>병원 통합관리</w:t>
+        <w:t>예약가능한 일시를 확인할 수 있다.</w:t>
       </w:r>
     </w:p>
     <w:p>
       <w:pPr>
+        <w:ind w:firstLineChars="400" w:firstLine="800"/>
         <w:rPr>
           <w:rFonts w:hint="eastAsia"/>
         </w:rPr>
       </w:pPr>
       <w:r>
-        <w:rPr>
-          <w:rFonts w:hint="eastAsia"/>
-        </w:rPr>
-        <w:t xml:space="preserve"> </w:t>
-      </w:r>
-      <w:r>
-        <w:t xml:space="preserve">                      -&gt; </w:t>
-      </w:r>
-      <w:r>
-        <w:rPr>
-          <w:rFonts w:hint="eastAsia"/>
-        </w:rPr>
-        <w:t>병원 광고관리</w:t>
-      </w:r>
-    </w:p>
-    <w:p>
-      <w:r>
-        <w:rPr>
-          <w:rFonts w:hint="eastAsia"/>
-        </w:rPr>
-        <w:t>*</w:t>
-      </w:r>
-      <w:r>
-        <w:t xml:space="preserve"> </w:t>
-      </w:r>
-      <w:r>
-        <w:rPr>
-          <w:rFonts w:hint="eastAsia"/>
-          <w:highlight w:val="yellow"/>
-        </w:rPr>
-        <w:t>예약</w:t>
-      </w:r>
-      <w:r>
-        <w:rPr>
-          <w:rFonts w:hint="eastAsia"/>
-        </w:rPr>
-        <w:t xml:space="preserve"> </w:t>
-      </w:r>
-      <w:r>
         <w:t xml:space="preserve">-&gt; </w:t>
       </w:r>
       <w:r>
@@ -13927,18 +14095,35 @@
         <w:rPr>
           <w:rFonts w:hint="eastAsia"/>
         </w:rPr>
-        <w:t>시간으로 예약 가능</w:t>
-      </w:r>
-    </w:p>
-    <w:p>
-      <w:r>
-        <w:rPr>
-          <w:rFonts w:hint="eastAsia"/>
-        </w:rPr>
-        <w:t xml:space="preserve"> </w:t>
-      </w:r>
-      <w:r>
-        <w:t xml:space="preserve">      -&gt; </w:t>
+        <w:t>시간으로 예약</w:t>
+      </w:r>
+      <w:r>
+        <w:rPr>
+          <w:rFonts w:hint="eastAsia"/>
+        </w:rPr>
+        <w:t xml:space="preserve"> 및 취소할 수 있다.</w:t>
+      </w:r>
+    </w:p>
+    <w:p>
+      <w:pPr>
+        <w:rPr>
+          <w:rFonts w:hint="eastAsia"/>
+        </w:rPr>
+      </w:pPr>
+      <w:r>
+        <w:rPr>
+          <w:rFonts w:hint="eastAsia"/>
+        </w:rPr>
+        <w:t xml:space="preserve"> </w:t>
+      </w:r>
+      <w:r>
+        <w:t xml:space="preserve">      </w:t>
+      </w:r>
+      <w:r>
+        <w:t xml:space="preserve"> </w:t>
+      </w:r>
+      <w:r>
+        <w:t xml:space="preserve">-&gt; </w:t>
       </w:r>
       <w:r>
         <w:rPr>
@@ -13947,39 +14132,57 @@
         <w:t>예약확인</w:t>
       </w:r>
       <w:r>
-        <w:t xml:space="preserve"> </w:t>
-      </w:r>
-      <w:r>
-        <w:rPr>
-          <w:rFonts w:hint="eastAsia"/>
-        </w:rPr>
-        <w:t>기능</w:t>
+        <w:rPr>
+          <w:rFonts w:hint="eastAsia"/>
+        </w:rPr>
+        <w:t>이 가능하다.</w:t>
       </w:r>
     </w:p>
     <w:p>
       <w:pPr>
         <w:rPr>
-          <w:rFonts w:hint="eastAsia"/>
           <w:b/>
           <w:bCs/>
         </w:rPr>
       </w:pPr>
       <w:r>
-        <w:t xml:space="preserve">       -&gt; </w:t>
-      </w:r>
-      <w:proofErr w:type="spellStart"/>
+        <w:t xml:space="preserve">       </w:t>
+      </w:r>
+      <w:r>
+        <w:t xml:space="preserve"> </w:t>
+      </w:r>
+      <w:r>
+        <w:t xml:space="preserve">-&gt; </w:t>
+      </w:r>
+      <w:r>
+        <w:rPr>
+          <w:rFonts w:hint="eastAsia"/>
+        </w:rPr>
+        <w:t xml:space="preserve">반려동물을 선택해서 </w:t>
+      </w:r>
       <w:r>
         <w:rPr>
           <w:rFonts w:hint="eastAsia"/>
         </w:rPr>
         <w:t>문진표</w:t>
       </w:r>
-      <w:proofErr w:type="spellEnd"/>
-      <w:r>
-        <w:rPr>
-          <w:rFonts w:hint="eastAsia"/>
-        </w:rPr>
-        <w:t xml:space="preserve"> 작성기능</w:t>
+      <w:r>
+        <w:rPr>
+          <w:rFonts w:hint="eastAsia"/>
+        </w:rPr>
+        <w:t>를</w:t>
+      </w:r>
+      <w:r>
+        <w:rPr>
+          <w:rFonts w:hint="eastAsia"/>
+        </w:rPr>
+        <w:t xml:space="preserve"> 작성</w:t>
+      </w:r>
+      <w:r>
+        <w:rPr>
+          <w:rFonts w:hint="eastAsia"/>
+        </w:rPr>
+        <w:t>할 수 있다.</w:t>
       </w:r>
     </w:p>
     <w:p>
@@ -13997,13 +14200,356 @@
         <w:t>케어*일정관리</w:t>
       </w:r>
       <w:r>
+        <w:t>-&gt;</w:t>
+      </w:r>
+      <w:r>
+        <w:t xml:space="preserve"> </w:t>
+      </w:r>
+      <w:r>
+        <w:rPr>
+          <w:rFonts w:hint="eastAsia"/>
+        </w:rPr>
+        <w:t xml:space="preserve">발신 </w:t>
+      </w:r>
+      <w:r>
+        <w:tab/>
+      </w:r>
+      <w:r>
+        <w:t>-&gt;</w:t>
+      </w:r>
+      <w:r>
+        <w:t xml:space="preserve"> </w:t>
+      </w:r>
+      <w:r>
+        <w:rPr>
+          <w:rFonts w:hint="eastAsia"/>
+        </w:rPr>
+        <w:t>일정을 사전에 입력하여,</w:t>
+      </w:r>
+      <w:r>
+        <w:t xml:space="preserve"> </w:t>
+      </w:r>
+      <w:r>
+        <w:rPr>
+          <w:rFonts w:hint="eastAsia"/>
+        </w:rPr>
+        <w:t xml:space="preserve">다양한 상황에 맞게 문자를 </w:t>
+      </w:r>
+    </w:p>
+    <w:p>
+      <w:pPr>
+        <w:ind w:left="600" w:firstLineChars="1000" w:firstLine="2000"/>
+        <w:rPr>
+          <w:rFonts w:hint="eastAsia"/>
+        </w:rPr>
+      </w:pPr>
+      <w:r>
+        <w:rPr>
+          <w:rFonts w:hint="eastAsia"/>
+        </w:rPr>
+        <w:t>자동으로 전</w:t>
+      </w:r>
+      <w:r>
+        <w:rPr>
+          <w:rFonts w:hint="eastAsia"/>
+        </w:rPr>
+        <w:t xml:space="preserve">송할 </w:t>
+      </w:r>
+      <w:r>
+        <w:rPr>
+          <w:rFonts w:hint="eastAsia"/>
+        </w:rPr>
+        <w:t>수 있다.</w:t>
+      </w:r>
+    </w:p>
+    <w:p>
+      <w:pPr>
+        <w:ind w:left="1600" w:firstLineChars="400" w:firstLine="800"/>
+      </w:pPr>
+      <w:r>
+        <w:t xml:space="preserve">-&gt; </w:t>
+      </w:r>
+      <w:r>
+        <w:rPr>
+          <w:rFonts w:hint="eastAsia"/>
+        </w:rPr>
+        <w:t xml:space="preserve">문자와 동일한 메커니즘으로 </w:t>
+      </w:r>
+      <w:r>
+        <w:rPr>
+          <w:rFonts w:hint="eastAsia"/>
+        </w:rPr>
+        <w:t>푸시 알림</w:t>
+      </w:r>
+      <w:r>
+        <w:rPr>
+          <w:rFonts w:hint="eastAsia"/>
+        </w:rPr>
+        <w:t>을 전송할 수 있다.</w:t>
+      </w:r>
+    </w:p>
+    <w:p>
+      <w:pPr>
+        <w:ind w:left="1600" w:firstLineChars="400" w:firstLine="800"/>
+        <w:rPr>
+          <w:rFonts w:hint="eastAsia"/>
+        </w:rPr>
+      </w:pPr>
+      <w:r>
+        <w:rPr>
+          <w:rFonts w:hint="eastAsia"/>
+        </w:rPr>
+        <w:t>-</w:t>
+      </w:r>
+      <w:r>
+        <w:t xml:space="preserve">&gt; </w:t>
+      </w:r>
+      <w:r>
+        <w:rPr>
+          <w:rFonts w:hint="eastAsia"/>
+        </w:rPr>
+        <w:t>발송한 알림의 내역확인과 수신확인이 가능하다.</w:t>
+      </w:r>
+    </w:p>
+    <w:p>
+      <w:r>
+        <w:rPr>
+          <w:rFonts w:hint="eastAsia"/>
+        </w:rPr>
+        <w:t xml:space="preserve"> </w:t>
+      </w:r>
+      <w:r>
+        <w:t xml:space="preserve">               -&gt; </w:t>
+      </w:r>
+      <w:r>
+        <w:rPr>
+          <w:rFonts w:hint="eastAsia"/>
+        </w:rPr>
+        <w:t xml:space="preserve">수신 </w:t>
+      </w:r>
+      <w:r>
+        <w:t xml:space="preserve">-&gt; </w:t>
+      </w:r>
+      <w:r>
+        <w:rPr>
+          <w:rFonts w:hint="eastAsia"/>
+        </w:rPr>
+        <w:t xml:space="preserve">웹과 모바일에서 </w:t>
+      </w:r>
+      <w:r>
+        <w:rPr>
+          <w:rFonts w:hint="eastAsia"/>
+        </w:rPr>
+        <w:t xml:space="preserve">수신된 </w:t>
+      </w:r>
+      <w:r>
+        <w:rPr>
+          <w:rFonts w:hint="eastAsia"/>
+        </w:rPr>
+        <w:t>채팅</w:t>
+      </w:r>
+      <w:r>
+        <w:rPr>
+          <w:rFonts w:hint="eastAsia"/>
+        </w:rPr>
+        <w:t>을</w:t>
+      </w:r>
+      <w:r>
+        <w:rPr>
+          <w:rFonts w:hint="eastAsia"/>
+        </w:rPr>
+        <w:t xml:space="preserve"> </w:t>
+      </w:r>
+      <w:r>
+        <w:rPr>
+          <w:rFonts w:hint="eastAsia"/>
+        </w:rPr>
+        <w:t>알림으로 확인할 수 있다</w:t>
+      </w:r>
+      <w:r>
+        <w:t>.</w:t>
+      </w:r>
+    </w:p>
+    <w:p>
+      <w:r>
+        <w:rPr>
+          <w:rFonts w:hint="eastAsia"/>
+        </w:rPr>
+        <w:t xml:space="preserve"> </w:t>
+      </w:r>
+      <w:r>
+        <w:t xml:space="preserve">                       -&gt;</w:t>
+      </w:r>
+      <w:r>
+        <w:t xml:space="preserve"> </w:t>
+      </w:r>
+      <w:r>
+        <w:rPr>
+          <w:rFonts w:hint="eastAsia"/>
+        </w:rPr>
+        <w:t xml:space="preserve">반려인이 </w:t>
+      </w:r>
+      <w:r>
+        <w:rPr>
+          <w:rFonts w:hint="eastAsia"/>
+        </w:rPr>
+        <w:t>예약</w:t>
+      </w:r>
+      <w:r>
+        <w:rPr>
+          <w:rFonts w:hint="eastAsia"/>
+        </w:rPr>
+        <w:t>하면,</w:t>
+      </w:r>
+      <w:r>
+        <w:rPr>
+          <w:rFonts w:hint="eastAsia"/>
+        </w:rPr>
+        <w:t xml:space="preserve"> 푸시 알림</w:t>
+      </w:r>
+      <w:r>
+        <w:rPr>
+          <w:rFonts w:hint="eastAsia"/>
+        </w:rPr>
+        <w:t>을 통해 확인할 수 있다</w:t>
+      </w:r>
+      <w:r>
+        <w:t>.</w:t>
+      </w:r>
+    </w:p>
+    <w:p>
+      <w:r>
+        <w:rPr>
+          <w:rFonts w:hint="eastAsia"/>
+        </w:rPr>
+        <w:t xml:space="preserve"> </w:t>
+      </w:r>
+      <w:r>
+        <w:t xml:space="preserve">               -&gt; </w:t>
+      </w:r>
+      <w:r>
+        <w:rPr>
+          <w:rFonts w:hint="eastAsia"/>
+        </w:rPr>
+        <w:t>캘린더</w:t>
+      </w:r>
+      <w:r>
         <w:t xml:space="preserve"> -&gt; </w:t>
       </w:r>
       <w:r>
         <w:rPr>
           <w:rFonts w:hint="eastAsia"/>
         </w:rPr>
-        <w:t xml:space="preserve">발신 </w:t>
+        <w:t xml:space="preserve">캘린더를 통해, </w:t>
+      </w:r>
+      <w:r>
+        <w:rPr>
+          <w:rFonts w:hint="eastAsia"/>
+        </w:rPr>
+        <w:t>일정관리</w:t>
+      </w:r>
+      <w:r>
+        <w:rPr>
+          <w:rFonts w:hint="eastAsia"/>
+        </w:rPr>
+        <w:t>를 할 수 있다.</w:t>
+      </w:r>
+    </w:p>
+    <w:p>
+      <w:r>
+        <w:rPr>
+          <w:rFonts w:hint="eastAsia"/>
+        </w:rPr>
+        <w:t xml:space="preserve"> </w:t>
+      </w:r>
+      <w:r>
+        <w:t xml:space="preserve">                         -&gt; </w:t>
+      </w:r>
+      <w:r>
+        <w:rPr>
+          <w:rFonts w:hint="eastAsia"/>
+        </w:rPr>
+        <w:t xml:space="preserve">특정 날짜를 선택하여 </w:t>
+      </w:r>
+      <w:r>
+        <w:rPr>
+          <w:rFonts w:hint="eastAsia"/>
+        </w:rPr>
+        <w:t>영수증</w:t>
+      </w:r>
+      <w:r>
+        <w:rPr>
+          <w:rFonts w:hint="eastAsia"/>
+        </w:rPr>
+        <w:t>을</w:t>
+      </w:r>
+      <w:r>
+        <w:rPr>
+          <w:rFonts w:hint="eastAsia"/>
+        </w:rPr>
+        <w:t xml:space="preserve"> 확인 </w:t>
+      </w:r>
+      <w:r>
+        <w:t xml:space="preserve">* </w:t>
+      </w:r>
+      <w:r>
+        <w:rPr>
+          <w:rFonts w:hint="eastAsia"/>
+        </w:rPr>
+        <w:t>저장</w:t>
+      </w:r>
+      <w:r>
+        <w:rPr>
+          <w:rFonts w:hint="eastAsia"/>
+        </w:rPr>
+        <w:t>할 수 있다.</w:t>
+      </w:r>
+    </w:p>
+    <w:p>
+      <w:r>
+        <w:rPr>
+          <w:rFonts w:hint="eastAsia"/>
+        </w:rPr>
+        <w:t>*</w:t>
+      </w:r>
+      <w:r>
+        <w:t xml:space="preserve"> </w:t>
+      </w:r>
+      <w:r>
+        <w:rPr>
+          <w:rFonts w:hint="eastAsia"/>
+          <w:highlight w:val="yellow"/>
+        </w:rPr>
+        <w:t>리뷰</w:t>
+      </w:r>
+      <w:r>
+        <w:rPr>
+          <w:highlight w:val="yellow"/>
+        </w:rPr>
+        <w:t xml:space="preserve">, </w:t>
+      </w:r>
+      <w:r>
+        <w:rPr>
+          <w:rFonts w:hint="eastAsia"/>
+          <w:highlight w:val="yellow"/>
+        </w:rPr>
+        <w:t>상담,</w:t>
+      </w:r>
+      <w:r>
+        <w:rPr>
+          <w:highlight w:val="yellow"/>
+        </w:rPr>
+        <w:t xml:space="preserve"> </w:t>
+      </w:r>
+      <w:r>
+        <w:rPr>
+          <w:rFonts w:hint="eastAsia"/>
+          <w:highlight w:val="yellow"/>
+        </w:rPr>
+        <w:t xml:space="preserve">지식인 </w:t>
+      </w:r>
+      <w:r>
+        <w:tab/>
       </w:r>
       <w:r>
         <w:t xml:space="preserve">-&gt; </w:t>
@@ -14012,286 +14558,154 @@
         <w:rPr>
           <w:rFonts w:hint="eastAsia"/>
         </w:rPr>
-        <w:t>문자 발송</w:t>
-      </w:r>
-    </w:p>
-    <w:p>
-      <w:r>
-        <w:rPr>
-          <w:rFonts w:hint="eastAsia"/>
-        </w:rPr>
-        <w:t xml:space="preserve"> </w:t>
-      </w:r>
-      <w:r>
-        <w:t xml:space="preserve">                       -&gt; </w:t>
-      </w:r>
-      <w:r>
-        <w:rPr>
-          <w:rFonts w:hint="eastAsia"/>
-        </w:rPr>
-        <w:t>푸시 알림</w:t>
-      </w:r>
-    </w:p>
-    <w:p>
-      <w:r>
-        <w:rPr>
-          <w:rFonts w:hint="eastAsia"/>
-        </w:rPr>
-        <w:t xml:space="preserve"> </w:t>
-      </w:r>
-      <w:r>
-        <w:t xml:space="preserve">               -&gt; </w:t>
-      </w:r>
-      <w:r>
-        <w:rPr>
-          <w:rFonts w:hint="eastAsia"/>
-        </w:rPr>
-        <w:t xml:space="preserve">수신 </w:t>
-      </w:r>
-      <w:r>
+        <w:t>지식인</w:t>
+      </w:r>
+      <w:r>
+        <w:t xml:space="preserve"> </w:t>
+      </w:r>
+      <w:r>
+        <w:rPr>
+          <w:rFonts w:hint="eastAsia"/>
+        </w:rPr>
+        <w:t>질문 및 답변</w:t>
+      </w:r>
+      <w:r>
+        <w:rPr>
+          <w:rFonts w:hint="eastAsia"/>
+        </w:rPr>
+        <w:t xml:space="preserve">을 </w:t>
+      </w:r>
+      <w:r>
+        <w:rPr>
+          <w:rFonts w:hint="eastAsia"/>
+        </w:rPr>
+        <w:t>작성,</w:t>
+      </w:r>
+      <w:r>
+        <w:t xml:space="preserve"> </w:t>
+      </w:r>
+      <w:r>
+        <w:rPr>
+          <w:rFonts w:hint="eastAsia"/>
+        </w:rPr>
+        <w:t>수정,</w:t>
+      </w:r>
+      <w:r>
+        <w:t xml:space="preserve"> </w:t>
+      </w:r>
+      <w:r>
+        <w:rPr>
+          <w:rFonts w:hint="eastAsia"/>
+        </w:rPr>
+        <w:t>삭제</w:t>
+      </w:r>
+      <w:r>
+        <w:rPr>
+          <w:rFonts w:hint="eastAsia"/>
+        </w:rPr>
+        <w:t>를 할 수 있다.</w:t>
+      </w:r>
+    </w:p>
+    <w:p>
+      <w:pPr>
+        <w:rPr>
+          <w:rFonts w:hint="eastAsia"/>
+        </w:rPr>
+      </w:pPr>
+      <w:r>
+        <w:tab/>
+      </w:r>
+      <w:r>
+        <w:tab/>
+      </w:r>
+      <w:r>
+        <w:tab/>
         <w:t xml:space="preserve">-&gt; </w:t>
       </w:r>
       <w:r>
         <w:rPr>
           <w:rFonts w:hint="eastAsia"/>
         </w:rPr>
-        <w:t>댓글,</w:t>
-      </w:r>
-      <w:r>
-        <w:t xml:space="preserve"> </w:t>
-      </w:r>
-      <w:r>
-        <w:rPr>
-          <w:rFonts w:hint="eastAsia"/>
-        </w:rPr>
-        <w:t xml:space="preserve">채팅 알림 </w:t>
-      </w:r>
-      <w:r>
-        <w:t>(</w:t>
-      </w:r>
-      <w:r>
-        <w:rPr>
-          <w:rFonts w:hint="eastAsia"/>
-        </w:rPr>
-        <w:t>웹,</w:t>
-      </w:r>
-      <w:r>
-        <w:t xml:space="preserve"> </w:t>
-      </w:r>
-      <w:r>
-        <w:rPr>
-          <w:rFonts w:hint="eastAsia"/>
-        </w:rPr>
-        <w:t>모바일 동시)</w:t>
+        <w:t>작성된 게시물의 작성일을 확인할 수 있다.</w:t>
+      </w:r>
+    </w:p>
+    <w:p>
+      <w:r>
+        <w:rPr>
+          <w:rFonts w:hint="eastAsia"/>
+        </w:rPr>
+        <w:t xml:space="preserve"> </w:t>
+      </w:r>
+      <w:r>
+        <w:t xml:space="preserve">                  </w:t>
+      </w:r>
+      <w:r>
+        <w:tab/>
+      </w:r>
+      <w:r>
+        <w:t xml:space="preserve">-&gt; </w:t>
+      </w:r>
+      <w:r>
+        <w:rPr>
+          <w:rFonts w:hint="eastAsia"/>
+        </w:rPr>
+        <w:t>병원</w:t>
+      </w:r>
+      <w:r>
+        <w:rPr>
+          <w:rFonts w:hint="eastAsia"/>
+        </w:rPr>
+        <w:t>에 대한</w:t>
+      </w:r>
+      <w:r>
+        <w:rPr>
+          <w:rFonts w:hint="eastAsia"/>
+        </w:rPr>
+        <w:t xml:space="preserve"> 리뷰</w:t>
+      </w:r>
+      <w:r>
+        <w:rPr>
+          <w:rFonts w:hint="eastAsia"/>
+        </w:rPr>
+        <w:t>를 작성할 수 있다</w:t>
+      </w:r>
+      <w:r>
+        <w:t>.</w:t>
+      </w:r>
+      <w:r>
+        <w:rPr>
+          <w:rFonts w:hint="eastAsia"/>
+        </w:rPr>
+        <w:t xml:space="preserve"> </w:t>
       </w:r>
     </w:p>
     <w:p>
       <w:pPr>
-        <w:rPr>
-          <w:rFonts w:hint="eastAsia"/>
-        </w:rPr>
+        <w:ind w:left="2400"/>
       </w:pPr>
       <w:r>
-        <w:rPr>
-          <w:rFonts w:hint="eastAsia"/>
-        </w:rPr>
-        <w:t xml:space="preserve"> </w:t>
-      </w:r>
-      <w:r>
-        <w:t xml:space="preserve">                       -&gt;</w:t>
-      </w:r>
-      <w:r>
-        <w:t xml:space="preserve"> </w:t>
-      </w:r>
-      <w:r>
-        <w:rPr>
-          <w:rFonts w:hint="eastAsia"/>
-        </w:rPr>
-        <w:t xml:space="preserve">예약확인 푸시 알림 </w:t>
-      </w:r>
-      <w:r>
-        <w:t>(</w:t>
-      </w:r>
-      <w:r>
-        <w:rPr>
-          <w:rFonts w:hint="eastAsia"/>
-        </w:rPr>
-        <w:t>병원 측,</w:t>
-      </w:r>
-      <w:r>
-        <w:t xml:space="preserve"> </w:t>
-      </w:r>
-      <w:r>
-        <w:rPr>
-          <w:rFonts w:hint="eastAsia"/>
-        </w:rPr>
-        <w:t>웹 시스템에서</w:t>
-      </w:r>
-      <w:r>
-        <w:t>)</w:t>
-      </w:r>
-    </w:p>
-    <w:p>
-      <w:r>
-        <w:rPr>
-          <w:rFonts w:hint="eastAsia"/>
-        </w:rPr>
-        <w:t xml:space="preserve"> </w:t>
-      </w:r>
-      <w:r>
-        <w:t xml:space="preserve">               -&gt; </w:t>
-      </w:r>
-      <w:r>
-        <w:rPr>
-          <w:rFonts w:hint="eastAsia"/>
-        </w:rPr>
-        <w:t>캘린더</w:t>
-      </w:r>
-      <w:r>
-        <w:t xml:space="preserve"> -&gt; </w:t>
-      </w:r>
-      <w:r>
-        <w:rPr>
-          <w:rFonts w:hint="eastAsia"/>
-        </w:rPr>
-        <w:t>날짜 별,</w:t>
-      </w:r>
-      <w:r>
-        <w:t xml:space="preserve"> </w:t>
-      </w:r>
-      <w:r>
-        <w:rPr>
-          <w:rFonts w:hint="eastAsia"/>
-        </w:rPr>
-        <w:t>일정관리</w:t>
-      </w:r>
-      <w:r>
-        <w:t xml:space="preserve"> (</w:t>
-      </w:r>
-      <w:r>
-        <w:rPr>
-          <w:rFonts w:hint="eastAsia"/>
-        </w:rPr>
-        <w:t>웹,</w:t>
-      </w:r>
-      <w:r>
-        <w:t xml:space="preserve"> </w:t>
-      </w:r>
-      <w:r>
-        <w:rPr>
-          <w:rFonts w:hint="eastAsia"/>
-        </w:rPr>
-        <w:t>모바일 동시)</w:t>
-      </w:r>
-    </w:p>
-    <w:p>
-      <w:r>
-        <w:rPr>
-          <w:rFonts w:hint="eastAsia"/>
-        </w:rPr>
-        <w:t xml:space="preserve"> </w:t>
-      </w:r>
-      <w:r>
-        <w:t xml:space="preserve">                          -&gt; </w:t>
-      </w:r>
-      <w:r>
-        <w:rPr>
-          <w:rFonts w:hint="eastAsia"/>
-        </w:rPr>
-        <w:t xml:space="preserve">영수증 확인 </w:t>
-      </w:r>
-      <w:r>
-        <w:t xml:space="preserve">* </w:t>
-      </w:r>
-      <w:r>
-        <w:rPr>
-          <w:rFonts w:hint="eastAsia"/>
-        </w:rPr>
-        <w:t>저장</w:t>
-      </w:r>
-      <w:r>
-        <w:t xml:space="preserve"> (</w:t>
-      </w:r>
-      <w:r>
-        <w:rPr>
-          <w:rFonts w:hint="eastAsia"/>
-        </w:rPr>
-        <w:t>날짜를 선택하여,</w:t>
-      </w:r>
-      <w:r>
-        <w:t xml:space="preserve"> </w:t>
-      </w:r>
-      <w:r>
-        <w:rPr>
-          <w:rFonts w:hint="eastAsia"/>
-        </w:rPr>
-        <w:t>확인 및 저장기능</w:t>
-      </w:r>
-      <w:r>
-        <w:t>)</w:t>
-      </w:r>
-    </w:p>
-    <w:p>
-      <w:r>
-        <w:rPr>
-          <w:rFonts w:hint="eastAsia"/>
-        </w:rPr>
-        <w:t>*</w:t>
-      </w:r>
-      <w:r>
-        <w:t xml:space="preserve"> </w:t>
-      </w:r>
-      <w:r>
-        <w:rPr>
-          <w:rFonts w:hint="eastAsia"/>
-          <w:highlight w:val="yellow"/>
-        </w:rPr>
-        <w:t>리뷰</w:t>
-      </w:r>
-      <w:r>
-        <w:rPr>
-          <w:highlight w:val="yellow"/>
-        </w:rPr>
-        <w:t xml:space="preserve">, </w:t>
-      </w:r>
-      <w:r>
-        <w:rPr>
-          <w:rFonts w:hint="eastAsia"/>
-          <w:highlight w:val="yellow"/>
-        </w:rPr>
-        <w:t>상담,</w:t>
-      </w:r>
-      <w:r>
-        <w:rPr>
-          <w:highlight w:val="yellow"/>
-        </w:rPr>
-        <w:t xml:space="preserve"> </w:t>
-      </w:r>
-      <w:r>
-        <w:rPr>
-          <w:rFonts w:hint="eastAsia"/>
-          <w:highlight w:val="yellow"/>
-        </w:rPr>
-        <w:t xml:space="preserve">지식인 </w:t>
-      </w:r>
-      <w:r>
         <w:t xml:space="preserve">-&gt; </w:t>
       </w:r>
       <w:r>
         <w:rPr>
           <w:rFonts w:hint="eastAsia"/>
         </w:rPr>
-        <w:t>지식인</w:t>
-      </w:r>
-      <w:r>
-        <w:t xml:space="preserve"> </w:t>
-      </w:r>
-      <w:r>
-        <w:rPr>
-          <w:rFonts w:hint="eastAsia"/>
-        </w:rPr>
-        <w:t xml:space="preserve">질문 및 답변 </w:t>
-      </w:r>
+        <w:t>리뷰는 병원에서 일방적으로 삭제할 수 없</w:t>
+      </w:r>
+      <w:r>
+        <w:rPr>
+          <w:rFonts w:hint="eastAsia"/>
+        </w:rPr>
+        <w:t>고 운영사에 문의하여 삭제할 수 있다</w:t>
+      </w:r>
+      <w:r>
+        <w:t>.</w:t>
+      </w:r>
+    </w:p>
+    <w:p>
+      <w:pPr>
+        <w:ind w:left="1600" w:firstLine="800"/>
+      </w:pPr>
       <w:r>
         <w:t xml:space="preserve">-&gt; </w:t>
       </w:r>
@@ -14299,90 +14713,6 @@
         <w:rPr>
           <w:rFonts w:hint="eastAsia"/>
         </w:rPr>
-        <w:t>작성,</w:t>
-      </w:r>
-      <w:r>
-        <w:t xml:space="preserve"> </w:t>
-      </w:r>
-      <w:r>
-        <w:rPr>
-          <w:rFonts w:hint="eastAsia"/>
-        </w:rPr>
-        <w:t>수정,</w:t>
-      </w:r>
-      <w:r>
-        <w:t xml:space="preserve"> </w:t>
-      </w:r>
-      <w:r>
-        <w:rPr>
-          <w:rFonts w:hint="eastAsia"/>
-        </w:rPr>
-        <w:t>삭제 기능구현</w:t>
-      </w:r>
-    </w:p>
-    <w:p>
-      <w:r>
-        <w:rPr>
-          <w:rFonts w:hint="eastAsia"/>
-        </w:rPr>
-        <w:t xml:space="preserve"> </w:t>
-      </w:r>
-      <w:r>
-        <w:t xml:space="preserve">                   -&gt; </w:t>
-      </w:r>
-      <w:r>
-        <w:rPr>
-          <w:rFonts w:hint="eastAsia"/>
-        </w:rPr>
-        <w:t xml:space="preserve">병원 리뷰 작성기능 </w:t>
-      </w:r>
-      <w:r>
-        <w:t xml:space="preserve">-&gt; </w:t>
-      </w:r>
-      <w:r>
-        <w:rPr>
-          <w:rFonts w:hint="eastAsia"/>
-        </w:rPr>
-        <w:t>병원 측,</w:t>
-      </w:r>
-      <w:r>
-        <w:t xml:space="preserve"> </w:t>
-      </w:r>
-      <w:r>
-        <w:rPr>
-          <w:rFonts w:hint="eastAsia"/>
-        </w:rPr>
-        <w:t>일방적 삭제 불가능</w:t>
-      </w:r>
-      <w:r>
-        <w:t xml:space="preserve"> (</w:t>
-      </w:r>
-      <w:r>
-        <w:rPr>
-          <w:rFonts w:hint="eastAsia"/>
-        </w:rPr>
-        <w:t>운영사에 문의)</w:t>
-      </w:r>
-    </w:p>
-    <w:p>
-      <w:pPr>
-        <w:rPr>
-          <w:rFonts w:hint="eastAsia"/>
-        </w:rPr>
-      </w:pPr>
-      <w:r>
-        <w:rPr>
-          <w:rFonts w:hint="eastAsia"/>
-        </w:rPr>
-        <w:t xml:space="preserve"> </w:t>
-      </w:r>
-      <w:r>
-        <w:t xml:space="preserve">                   -&gt; </w:t>
-      </w:r>
-      <w:r>
-        <w:rPr>
-          <w:rFonts w:hint="eastAsia"/>
-        </w:rPr>
         <w:t>병원과</w:t>
       </w:r>
       <w:r>
@@ -14392,7 +14722,37 @@
         <w:rPr>
           <w:rFonts w:hint="eastAsia"/>
         </w:rPr>
-        <w:t>반려인간 상담 채팅기능</w:t>
+        <w:t>반려인</w:t>
+      </w:r>
+      <w:r>
+        <w:rPr>
+          <w:rFonts w:hint="eastAsia"/>
+        </w:rPr>
+        <w:t xml:space="preserve"> </w:t>
+      </w:r>
+      <w:r>
+        <w:rPr>
+          <w:rFonts w:hint="eastAsia"/>
+        </w:rPr>
+        <w:t>간</w:t>
+      </w:r>
+      <w:r>
+        <w:rPr>
+          <w:rFonts w:hint="eastAsia"/>
+        </w:rPr>
+        <w:t>에</w:t>
+      </w:r>
+      <w:r>
+        <w:rPr>
+          <w:rFonts w:hint="eastAsia"/>
+        </w:rPr>
+        <w:t xml:space="preserve"> 상담 채팅</w:t>
+      </w:r>
+      <w:r>
+        <w:rPr>
+          <w:rFonts w:hint="eastAsia"/>
+        </w:rPr>
+        <w:t>이 가능하다.</w:t>
       </w:r>
     </w:p>
     <w:sectPr>

</xml_diff>